<commit_message>
test app and fix giao dien
</commit_message>
<xml_diff>
--- a/RestaurantManagement/bin/Debug/hoa-don-thanh-toan.docx
+++ b/RestaurantManagement/bin/Debug/hoa-don-thanh-toan.docx
@@ -362,6 +362,8 @@
               </w:rPr>
               <w:t>SL</w:t>
             </w:r>
+            <w:bookmarkStart w:id="0" w:name="_GoBack"/>
+            <w:bookmarkEnd w:id="0"/>
           </w:p>
         </w:tc>
         <w:tc>
@@ -424,66 +426,6 @@
               <w:t>tiền</w:t>
             </w:r>
             <w:proofErr w:type="spellEnd"/>
-          </w:p>
-        </w:tc>
-      </w:tr>
-      <w:tr>
-        <w:tc>
-          <w:tcPr>
-            <w:tcW w:w="2194" w:type="dxa"/>
-          </w:tcPr>
-          <w:p>
-            <w:pPr>
-              <w:spacing w:line="360" w:lineRule="auto"/>
-              <w:jc w:val="both"/>
-              <w:rPr>
-                <w:sz w:val="28"/>
-              </w:rPr>
-            </w:pPr>
-          </w:p>
-        </w:tc>
-        <w:tc>
-          <w:tcPr>
-            <w:tcW w:w="2194" w:type="dxa"/>
-          </w:tcPr>
-          <w:p>
-            <w:pPr>
-              <w:spacing w:line="360" w:lineRule="auto"/>
-              <w:jc w:val="both"/>
-              <w:rPr>
-                <w:sz w:val="28"/>
-              </w:rPr>
-            </w:pPr>
-          </w:p>
-        </w:tc>
-        <w:tc>
-          <w:tcPr>
-            <w:tcW w:w="2195" w:type="dxa"/>
-          </w:tcPr>
-          <w:p>
-            <w:pPr>
-              <w:spacing w:line="360" w:lineRule="auto"/>
-              <w:jc w:val="both"/>
-              <w:rPr>
-                <w:sz w:val="28"/>
-              </w:rPr>
-            </w:pPr>
-            <w:bookmarkStart w:id="0" w:name="_GoBack"/>
-            <w:bookmarkEnd w:id="0"/>
-          </w:p>
-        </w:tc>
-        <w:tc>
-          <w:tcPr>
-            <w:tcW w:w="2195" w:type="dxa"/>
-          </w:tcPr>
-          <w:p>
-            <w:pPr>
-              <w:spacing w:line="360" w:lineRule="auto"/>
-              <w:jc w:val="right"/>
-              <w:rPr>
-                <w:sz w:val="28"/>
-              </w:rPr>
-            </w:pPr>
           </w:p>
         </w:tc>
       </w:tr>
@@ -1403,7 +1345,7 @@
 </file>
 
 <file path=customXml/itemProps1.xml><?xml version="1.0" encoding="utf-8"?>
-<ds:datastoreItem xmlns:ds="http://schemas.openxmlformats.org/officeDocument/2006/customXml" ds:itemID="{D54FDED9-BDB6-4656-835A-A117CC0F1E29}">
+<ds:datastoreItem xmlns:ds="http://schemas.openxmlformats.org/officeDocument/2006/customXml" ds:itemID="{C0522545-81A2-47A8-8484-F3815626C138}">
   <ds:schemaRefs>
     <ds:schemaRef ds:uri="http://schemas.openxmlformats.org/officeDocument/2006/bibliography"/>
   </ds:schemaRefs>

</xml_diff>

<commit_message>
fix chuc nang mon an
</commit_message>
<xml_diff>
--- a/RestaurantManagement/bin/Debug/hoa-don-thanh-toan.docx
+++ b/RestaurantManagement/bin/Debug/hoa-don-thanh-toan.docx
@@ -14,6 +14,61 @@
       <w:r>
         <w:rPr>
           <w:b/>
+          <w:noProof/>
+          <w:sz w:val="36"/>
+        </w:rPr>
+        <w:drawing>
+          <wp:inline distT="0" distB="0" distL="0" distR="0">
+            <wp:extent cx="765810" cy="765810"/>
+            <wp:effectExtent l="0" t="0" r="0" b="0"/>
+            <wp:docPr id="1" name="Picture 1"/>
+            <wp:cNvGraphicFramePr>
+              <a:graphicFrameLocks xmlns:a="http://schemas.openxmlformats.org/drawingml/2006/main" noChangeAspect="1"/>
+            </wp:cNvGraphicFramePr>
+            <a:graphic xmlns:a="http://schemas.openxmlformats.org/drawingml/2006/main">
+              <a:graphicData uri="http://schemas.openxmlformats.org/drawingml/2006/picture">
+                <pic:pic xmlns:pic="http://schemas.openxmlformats.org/drawingml/2006/picture">
+                  <pic:nvPicPr>
+                    <pic:cNvPr id="1" name="restaurant.png"/>
+                    <pic:cNvPicPr/>
+                  </pic:nvPicPr>
+                  <pic:blipFill>
+                    <a:blip r:embed="rId5" cstate="print">
+                      <a:extLst>
+                        <a:ext uri="{28A0092B-C50C-407E-A947-70E740481C1C}">
+                          <a14:useLocalDpi xmlns:a14="http://schemas.microsoft.com/office/drawing/2010/main" val="0"/>
+                        </a:ext>
+                      </a:extLst>
+                    </a:blip>
+                    <a:stretch>
+                      <a:fillRect/>
+                    </a:stretch>
+                  </pic:blipFill>
+                  <pic:spPr>
+                    <a:xfrm>
+                      <a:off x="0" y="0"/>
+                      <a:ext cx="765810" cy="765810"/>
+                    </a:xfrm>
+                    <a:prstGeom prst="rect">
+                      <a:avLst/>
+                    </a:prstGeom>
+                  </pic:spPr>
+                </pic:pic>
+              </a:graphicData>
+            </a:graphic>
+          </wp:inline>
+        </w:drawing>
+      </w:r>
+      <w:r>
+        <w:rPr>
+          <w:b/>
+          <w:sz w:val="36"/>
+        </w:rPr>
+        <w:br/>
+      </w:r>
+      <w:r>
+        <w:rPr>
+          <w:b/>
           <w:sz w:val="36"/>
         </w:rPr>
         <w:t>HÓA ĐƠN THANH TOÁN</w:t>
@@ -86,21 +141,12 @@
           <w:sz w:val="28"/>
         </w:rPr>
       </w:pPr>
-      <w:proofErr w:type="spellStart"/>
-      <w:r>
-        <w:rPr>
-          <w:b/>
-          <w:sz w:val="28"/>
-        </w:rPr>
-        <w:t>Ngày</w:t>
-      </w:r>
-      <w:proofErr w:type="spellEnd"/>
-      <w:r>
-        <w:rPr>
-          <w:b/>
-          <w:sz w:val="28"/>
-        </w:rPr>
-        <w:t>:</w:t>
+      <w:r>
+        <w:rPr>
+          <w:b/>
+          <w:sz w:val="28"/>
+        </w:rPr>
+        <w:t>Ngày:</w:t>
       </w:r>
       <w:r>
         <w:rPr>
@@ -288,6 +334,8 @@
         </w:rPr>
         <w:fldChar w:fldCharType="end"/>
       </w:r>
+      <w:bookmarkStart w:id="0" w:name="_GoBack"/>
+      <w:bookmarkEnd w:id="0"/>
     </w:p>
     <w:tbl>
       <w:tblPr>
@@ -296,7 +344,7 @@
         <w:tblLook w:val="04A0" w:firstRow="1" w:lastRow="0" w:firstColumn="1" w:lastColumn="0" w:noHBand="0" w:noVBand="1"/>
       </w:tblPr>
       <w:tblGrid>
-        <w:gridCol w:w="2194"/>
+        <w:gridCol w:w="2193"/>
         <w:gridCol w:w="2194"/>
         <w:gridCol w:w="2195"/>
         <w:gridCol w:w="2195"/>
@@ -362,8 +410,6 @@
               </w:rPr>
               <w:t>SL</w:t>
             </w:r>
-            <w:bookmarkStart w:id="0" w:name="_GoBack"/>
-            <w:bookmarkEnd w:id="0"/>
           </w:p>
         </w:tc>
         <w:tc>
@@ -445,6 +491,7 @@
           <w:tab w:val="right" w:pos="8788"/>
         </w:tabs>
         <w:spacing w:line="360" w:lineRule="auto"/>
+        <w:ind w:left="-142" w:right="452"/>
         <w:rPr>
           <w:b/>
           <w:sz w:val="28"/>
@@ -456,7 +503,14 @@
           <w:b/>
           <w:sz w:val="28"/>
         </w:rPr>
-        <w:t>Tổng</w:t>
+        <w:t>Tổ</w:t>
+      </w:r>
+      <w:r>
+        <w:rPr>
+          <w:b/>
+          <w:sz w:val="28"/>
+        </w:rPr>
+        <w:t>ng</w:t>
       </w:r>
       <w:proofErr w:type="spellEnd"/>
       <w:r>
@@ -627,7 +681,7 @@
       </w:r>
     </w:p>
     <w:sectPr>
-      <w:pgSz w:w="11907" w:h="16840" w:code="9"/>
+      <w:pgSz w:w="11906" w:h="16838" w:code="9"/>
       <w:pgMar w:top="1134" w:right="1134" w:bottom="1134" w:left="1985" w:header="720" w:footer="720" w:gutter="0"/>
       <w:cols w:space="720"/>
       <w:docGrid w:linePitch="360"/>
@@ -1345,7 +1399,7 @@
 </file>
 
 <file path=customXml/itemProps1.xml><?xml version="1.0" encoding="utf-8"?>
-<ds:datastoreItem xmlns:ds="http://schemas.openxmlformats.org/officeDocument/2006/customXml" ds:itemID="{C0522545-81A2-47A8-8484-F3815626C138}">
+<ds:datastoreItem xmlns:ds="http://schemas.openxmlformats.org/officeDocument/2006/customXml" ds:itemID="{33725C6F-9AB7-4B3C-A3F8-194EF5BD1188}">
   <ds:schemaRefs>
     <ds:schemaRef ds:uri="http://schemas.openxmlformats.org/officeDocument/2006/bibliography"/>
   </ds:schemaRefs>

</xml_diff>